<commit_message>
actividad individual completada de francisco
</commit_message>
<xml_diff>
--- a/Fase 2/Evidencias Individuales/Gonzalez_Francisco_2.1_APT122_DiarioReflexionFase2 -.docx
+++ b/Fase 2/Evidencias Individuales/Gonzalez_Francisco_2.1_APT122_DiarioReflexionFase2 -.docx
@@ -379,20 +379,12 @@
             <w:r>
               <w:rPr>
                 <w:rFonts w:ascii="Calibri" w:hAnsi="Calibri"/>
-              </w:rPr>
-              <w:t>He estado revisando la carta Gantt y, en general, he logrado cumplir las metas en los tiempos definidos. Lo que ha facilitado la realización de actividades como la creación de la aplicación, la configuración de los contenedores en Docker y el diseño de la base de datos ha sido mi buen entendimiento de las tecnologías involucradas y la planificación previa. Sin embargo, algunos factores que han dificultado el desarrollo han sido la coordinación de horarios entre los miembros del grupo y algunos problemas técnicos imprevistos al momento de integrar los distintos componentes.</w:t>
-            </w:r>
-          </w:p>
-          <w:p>
-            <w:pPr>
-              <w:jc w:val="both"/>
-              <w:rPr>
-                <w:rFonts w:ascii="Calibri" w:hAnsi="Calibri"/>
                 <w:b/>
                 <w:bCs/>
                 <w:color w:val="1F4E79" w:themeColor="accent1" w:themeShade="80"/>
               </w:rPr>
-            </w:pPr>
+              <w:t>Hemos cumplido la mayoría de las actividades, pero hubo retrasos debido a problemas técnicos y la disponibilidad de algunos miembros. La buena organización y la división de tareas fueron clave para avanzar.</w:t>
+            </w:r>
           </w:p>
         </w:tc>
       </w:tr>
@@ -502,55 +494,19 @@
               <w:jc w:val="both"/>
               <w:rPr>
                 <w:rFonts w:ascii="Calibri" w:hAnsi="Calibri"/>
+                <w:b/>
+                <w:bCs/>
+                <w:color w:val="1F4E79" w:themeColor="accent1" w:themeShade="80"/>
               </w:rPr>
             </w:pPr>
             <w:r>
               <w:rPr>
                 <w:rFonts w:ascii="Calibri" w:hAnsi="Calibri"/>
+                <w:b/>
+                <w:bCs/>
+                <w:color w:val="1F4E79" w:themeColor="accent1" w:themeShade="80"/>
               </w:rPr>
-              <w:t xml:space="preserve">Cuando he tenido dificultades, especialmente problemas de compilación o integración, mi estrategia ha sido investigar en plataformas como Reddit y </w:t>
-            </w:r>
-            <w:proofErr w:type="spellStart"/>
-            <w:r>
-              <w:rPr>
-                <w:rFonts w:ascii="Calibri" w:hAnsi="Calibri"/>
-              </w:rPr>
-              <w:t>Stack</w:t>
-            </w:r>
-            <w:proofErr w:type="spellEnd"/>
-            <w:r>
-              <w:rPr>
-                <w:rFonts w:ascii="Calibri" w:hAnsi="Calibri"/>
-              </w:rPr>
-              <w:t xml:space="preserve"> </w:t>
-            </w:r>
-            <w:proofErr w:type="spellStart"/>
-            <w:r>
-              <w:rPr>
-                <w:rFonts w:ascii="Calibri" w:hAnsi="Calibri"/>
-              </w:rPr>
-              <w:t>Overflow</w:t>
-            </w:r>
-            <w:proofErr w:type="spellEnd"/>
-            <w:r>
-              <w:rPr>
-                <w:rFonts w:ascii="Calibri" w:hAnsi="Calibri"/>
-              </w:rPr>
-              <w:t xml:space="preserve">, además de apoyarme en herramientas como GPT o </w:t>
-            </w:r>
-            <w:proofErr w:type="spellStart"/>
-            <w:r>
-              <w:rPr>
-                <w:rFonts w:ascii="Calibri" w:hAnsi="Calibri"/>
-              </w:rPr>
-              <w:t>Copilot</w:t>
-            </w:r>
-            <w:proofErr w:type="spellEnd"/>
-            <w:r>
-              <w:rPr>
-                <w:rFonts w:ascii="Calibri" w:hAnsi="Calibri"/>
-              </w:rPr>
-              <w:t>. También he intentado comunicarme con mis compañeros para resolver dudas en conjunto y buscar soluciones colaborativas. Planeo seguir utilizando estos recursos y mejorar la comunicación dentro del grupo para anticipar y resolver posibles inconvenientes de manera más eficiente.</w:t>
+              <w:t>Las dificultades que surgieron han sido gestionadas principalmente con comunicación y ajustes en la distribución de tareas. Para los problemas técnicos, hemos dedicado tiempo a investigar y resolver los errores, y hemos organizado reuniones adicionales para abordar los bloqueos. Planeamos seguir una estrategia similar a medida que avanzamos: dividir las tareas en pasos más pequeños para facilitar su gestión y estar preparados para resolver cualquier inconveniente que surja de forma ágil.</w:t>
             </w:r>
           </w:p>
           <w:p>
@@ -819,29 +775,12 @@
             <w:r>
               <w:rPr>
                 <w:rFonts w:ascii="Calibri" w:hAnsi="Calibri"/>
-              </w:rPr>
-              <w:t>Evalúo mi trabajo como positivo, ya que he cumplido con las tareas asignadas y he aportado en la integración de las diferentes partes del proyecto. Destaco mi proactividad para investigar y resolver problemas, así como mi disposición para ayudar a otros miembros del grupo. Para mejorar, creo que podría organizar mejor mi tiempo y documentar más detalladamente los procesos, para que sean más comprensibles para todos</w:t>
-            </w:r>
-            <w:r>
-              <w:rPr>
-                <w:rFonts w:ascii="Calibri" w:hAnsi="Calibri"/>
                 <w:b/>
                 <w:bCs/>
                 <w:color w:val="1F4E79" w:themeColor="accent1" w:themeShade="80"/>
               </w:rPr>
-              <w:t>.</w:t>
+              <w:t>Hasta ahora, considero que nuestro trabajo ha sido bastante eficiente, pero siempre hay áreas para mejorar. Destaco la buena colaboración entre los miembros del grupo y el hecho de que hemos logrado cumplir con las tareas prioritarias del proyecto. Sin embargo, creo que podríamos mejorar en la gestión del tiempo para las tareas más complejas y en la planificación de contingencias</w:t>
             </w:r>
-          </w:p>
-          <w:p>
-            <w:pPr>
-              <w:jc w:val="both"/>
-              <w:rPr>
-                <w:rFonts w:ascii="Calibri" w:hAnsi="Calibri"/>
-                <w:b/>
-                <w:bCs/>
-                <w:color w:val="1F4E79" w:themeColor="accent1" w:themeShade="80"/>
-              </w:rPr>
-            </w:pPr>
           </w:p>
           <w:p>
             <w:pPr>
@@ -960,25 +899,38 @@
               <w:jc w:val="both"/>
               <w:rPr>
                 <w:rFonts w:ascii="Calibri" w:hAnsi="Calibri"/>
+                <w:b/>
+                <w:bCs/>
+                <w:color w:val="1F4E79" w:themeColor="accent1" w:themeShade="80"/>
               </w:rPr>
             </w:pPr>
             <w:r>
-              <w:rPr>
-                <w:rFonts w:ascii="Calibri" w:hAnsi="Calibri"/>
-              </w:rPr>
-              <w:t>Me inquieta cómo abordar la fase de pruebas e integración final, especialmente para asegurar que todos los módulos funcionen correctamente en conjunto. Me gustaría preguntarle a mi docente cuál es la mejor estrategia para testear aplicaciones en entornos con múltiples contenedores y si recomienda herramientas específicas para facilitar este proceso.</w:t>
-            </w:r>
-          </w:p>
-          <w:p>
-            <w:pPr>
-              <w:jc w:val="both"/>
               <w:rPr>
                 <w:rFonts w:ascii="Calibri" w:hAnsi="Calibri"/>
                 <w:b/>
                 <w:bCs/>
                 <w:color w:val="1F4E79" w:themeColor="accent1" w:themeShade="80"/>
               </w:rPr>
-            </w:pPr>
+              <w:t xml:space="preserve">Mi principal inquietud es si los tiempos que hemos definido para las próximas fases son realmente alcanzables, </w:t>
+            </w:r>
+            <w:r>
+              <w:rPr>
+                <w:rFonts w:ascii="Calibri" w:hAnsi="Calibri"/>
+                <w:b/>
+                <w:bCs/>
+                <w:color w:val="1F4E79" w:themeColor="accent1" w:themeShade="80"/>
+              </w:rPr>
+              <w:t>en especial</w:t>
+            </w:r>
+            <w:r>
+              <w:rPr>
+                <w:rFonts w:ascii="Calibri" w:hAnsi="Calibri"/>
+                <w:b/>
+                <w:bCs/>
+                <w:color w:val="1F4E79" w:themeColor="accent1" w:themeShade="80"/>
+              </w:rPr>
+              <w:t xml:space="preserve"> con los imprevistos que han surgido hasta ahora. Me gustaría preguntar a los docentes si consideran que el cronograma propuesto es realista, dado el progreso hasta el momento y las tareas que aún nos quedan por hacer.</w:t>
+            </w:r>
           </w:p>
           <w:p>
             <w:pPr>
@@ -1132,30 +1084,68 @@
             <w:pPr>
               <w:jc w:val="both"/>
               <w:rPr>
-                <w:rFonts w:eastAsiaTheme="majorEastAsia"/>
-                <w:sz w:val="24"/>
-                <w:szCs w:val="24"/>
+                <w:rFonts w:ascii="Calibri" w:eastAsiaTheme="majorEastAsia" w:hAnsi="Calibri" w:cs="Calibri"/>
+                <w:b/>
+                <w:bCs/>
+                <w:color w:val="1F4E79" w:themeColor="accent1" w:themeShade="80"/>
               </w:rPr>
             </w:pPr>
             <w:r>
               <w:rPr>
-                <w:rFonts w:eastAsiaTheme="majorEastAsia"/>
-                <w:sz w:val="24"/>
-                <w:szCs w:val="24"/>
+                <w:rFonts w:ascii="Calibri" w:eastAsiaTheme="majorEastAsia" w:hAnsi="Calibri" w:cs="Calibri"/>
+                <w:b/>
+                <w:bCs/>
+                <w:color w:val="1F4E79" w:themeColor="accent1" w:themeShade="80"/>
               </w:rPr>
-              <w:t>Creemos que sería útil redistribuir algunas actividades, especialmente aquellas relacionadas con pruebas y documentación, para equilibrar la carga de trabajo. Además, podrían asignarse nuevas tareas relacionadas con la mejora de la seguridad de la aplicación y la optimización del rendimiento, para asegurar un producto final más robusto.</w:t>
+              <w:t xml:space="preserve">Hasta el momento, no creo que </w:t>
             </w:r>
-          </w:p>
-          <w:p>
-            <w:pPr>
-              <w:jc w:val="both"/>
+            <w:proofErr w:type="gramStart"/>
+            <w:r>
               <w:rPr>
-                <w:rFonts w:eastAsiaTheme="majorEastAsia"/>
-                <w:color w:val="767171" w:themeColor="background2" w:themeShade="80"/>
-                <w:sz w:val="24"/>
-                <w:szCs w:val="24"/>
+                <w:rFonts w:ascii="Calibri" w:eastAsiaTheme="majorEastAsia" w:hAnsi="Calibri" w:cs="Calibri"/>
+                <w:b/>
+                <w:bCs/>
+                <w:color w:val="1F4E79" w:themeColor="accent1" w:themeShade="80"/>
               </w:rPr>
-            </w:pPr>
+              <w:t>haya</w:t>
+            </w:r>
+            <w:r>
+              <w:rPr>
+                <w:rFonts w:ascii="Calibri" w:eastAsiaTheme="majorEastAsia" w:hAnsi="Calibri" w:cs="Calibri"/>
+                <w:b/>
+                <w:bCs/>
+                <w:color w:val="1F4E79" w:themeColor="accent1" w:themeShade="80"/>
+              </w:rPr>
+              <w:t xml:space="preserve"> </w:t>
+            </w:r>
+            <w:r>
+              <w:rPr>
+                <w:rFonts w:ascii="Calibri" w:eastAsiaTheme="majorEastAsia" w:hAnsi="Calibri" w:cs="Calibri"/>
+                <w:b/>
+                <w:bCs/>
+                <w:color w:val="1F4E79" w:themeColor="accent1" w:themeShade="80"/>
+              </w:rPr>
+              <w:t xml:space="preserve"> una</w:t>
+            </w:r>
+            <w:proofErr w:type="gramEnd"/>
+            <w:r>
+              <w:rPr>
+                <w:rFonts w:ascii="Calibri" w:eastAsiaTheme="majorEastAsia" w:hAnsi="Calibri" w:cs="Calibri"/>
+                <w:b/>
+                <w:bCs/>
+                <w:color w:val="1F4E79" w:themeColor="accent1" w:themeShade="80"/>
+              </w:rPr>
+              <w:t xml:space="preserve"> necesidad urgente de redistribuir las actividades entre los miembros del grupo, ya que cada uno ha estado cumpliendo con sus responsabilidades de manera efectiva. Sin embargo, dado que algunas tareas técnicas han presentado más desafíos de lo esperado</w:t>
+            </w:r>
+            <w:r>
+              <w:rPr>
+                <w:rFonts w:ascii="Calibri" w:eastAsiaTheme="majorEastAsia" w:hAnsi="Calibri" w:cs="Calibri"/>
+                <w:b/>
+                <w:bCs/>
+                <w:color w:val="1F4E79" w:themeColor="accent1" w:themeShade="80"/>
+              </w:rPr>
+              <w:t>.</w:t>
+            </w:r>
           </w:p>
           <w:p>
             <w:pPr>
@@ -1287,6 +1277,7 @@
                 <w:sz w:val="24"/>
                 <w:szCs w:val="24"/>
               </w:rPr>
+              <w:lastRenderedPageBreak/>
               <w:t>¿Cómo evalúan el trabajo en grupo? ¿Qué aspectos positivos destacan? ¿Qué aspectos podrían mejorar?</w:t>
             </w:r>
           </w:p>
@@ -1305,18 +1296,20 @@
             <w:pPr>
               <w:jc w:val="both"/>
               <w:rPr>
-                <w:rFonts w:eastAsiaTheme="majorEastAsia"/>
-                <w:sz w:val="24"/>
-                <w:szCs w:val="24"/>
+                <w:rFonts w:ascii="Calibri" w:eastAsiaTheme="majorEastAsia" w:hAnsi="Calibri" w:cs="Calibri"/>
+                <w:b/>
+                <w:bCs/>
+                <w:color w:val="1F4E79" w:themeColor="accent1" w:themeShade="80"/>
               </w:rPr>
             </w:pPr>
             <w:r>
               <w:rPr>
-                <w:rFonts w:eastAsiaTheme="majorEastAsia"/>
-                <w:sz w:val="24"/>
-                <w:szCs w:val="24"/>
+                <w:rFonts w:ascii="Calibri" w:eastAsiaTheme="majorEastAsia" w:hAnsi="Calibri" w:cs="Calibri"/>
+                <w:b/>
+                <w:bCs/>
+                <w:color w:val="1F4E79" w:themeColor="accent1" w:themeShade="80"/>
               </w:rPr>
-              <w:t>Evaluamos el trabajo en grupo de manera positiva. Destacamos la colaboración y la disposición de los miembros para apoyarse mutuamente, así como la buena comunicación en la mayoría de los casos. Sin embargo, consideramos que podríamos mejorar en la organización y en la distribución de tareas para evitar sobrecargar a algunos integrantes y asegurar que todos participen de manera equitativa.</w:t>
+              <w:t>En general, el trabajo en grupo ha sido positivo. Todos los miembros han mostrado compromiso y han colaborado bien, especialmente en la parte de programación y pruebas. Destaco la buena comunicación entre todos, lo que ha facilitado resolver problemas rápidamente. Sin embargo, podría mejorar nuestra coordinación para tareas de documentación y planificación, ya que a veces hemos dejado esas tareas para el final.</w:t>
             </w:r>
           </w:p>
           <w:p>
@@ -1638,7 +1631,7 @@
             </mc:Choice>
             <mc:Fallback>
               <w:pict>
-                <v:group w14:anchorId="51D00065" id="Grupo 32" o:spid="_x0000_s1026" style="position:absolute;margin-left:0;margin-top:0;width:610.5pt;height:15pt;z-index:251659264;mso-width-percent:1000;mso-position-horizontal:center;mso-position-horizontal-relative:page;mso-position-vertical:center;mso-position-vertical-relative:bottom-margin-area;mso-width-percent:1000" coordorigin=",14970" coordsize="12255,300" o:gfxdata="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">
+                <v:group w14:anchorId="51D00065" id="Grupo 32" o:spid="_x0000_s1026" style="position:absolute;margin-left:0;margin-top:0;width:610.5pt;height:15pt;z-index:251659264;mso-width-percent:1000;mso-position-horizontal:center;mso-position-horizontal-relative:page;mso-position-vertical:center;mso-position-vertical-relative:bottom-margin-area;mso-width-percent:1000" coordorigin=",14970" coordsize="12255,300" o:gfxdata="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">
                   <v:shapetype id="_x0000_t202" coordsize="21600,21600" o:spt="202" path="m,l,21600r21600,l21600,xe">
                     <v:stroke joinstyle="miter"/>
                     <v:path gradientshapeok="t" o:connecttype="rect"/>
@@ -8598,6 +8591,12 @@
 </file>
 
 <file path=customXml/item1.xml><?xml version="1.0" encoding="utf-8"?>
+<p:properties xmlns:p="http://schemas.microsoft.com/office/2006/metadata/properties" xmlns:xsi="http://www.w3.org/2001/XMLSchema-instance" xmlns:pc="http://schemas.microsoft.com/office/infopath/2007/PartnerControls">
+  <documentManagement/>
+</p:properties>
+</file>
+
+<file path=customXml/item2.xml><?xml version="1.0" encoding="utf-8"?>
 <?mso-contentType ?>
 <FormTemplates xmlns="http://schemas.microsoft.com/sharepoint/v3/contenttype/forms">
   <Display>DocumentLibraryForm</Display>
@@ -8606,13 +8605,11 @@
 </FormTemplates>
 </file>
 
-<file path=customXml/item2.xml><?xml version="1.0" encoding="utf-8"?>
-<p:properties xmlns:p="http://schemas.microsoft.com/office/2006/metadata/properties" xmlns:xsi="http://www.w3.org/2001/XMLSchema-instance" xmlns:pc="http://schemas.microsoft.com/office/infopath/2007/PartnerControls">
-  <documentManagement/>
-</p:properties>
+<file path=customXml/item3.xml><?xml version="1.0" encoding="utf-8"?>
+<b:Sources xmlns:b="http://schemas.openxmlformats.org/officeDocument/2006/bibliography" xmlns="http://schemas.openxmlformats.org/officeDocument/2006/bibliography" SelectedStyle="\APASixthEditionOfficeOnline.xsl" StyleName="APA" Version="6"/>
 </file>
 
-<file path=customXml/item3.xml><?xml version="1.0" encoding="utf-8"?>
+<file path=customXml/item4.xml><?xml version="1.0" encoding="utf-8"?>
 <ct:contentTypeSchema xmlns:ct="http://schemas.microsoft.com/office/2006/metadata/contentType" xmlns:ma="http://schemas.microsoft.com/office/2006/metadata/properties/metaAttributes" ct:_="" ma:_="" ma:contentTypeName="Documento" ma:contentTypeID="0x010100E96778489EE7714D8BD12CC105EB918B" ma:contentTypeVersion="2" ma:contentTypeDescription="Crear nuevo documento." ma:contentTypeScope="" ma:versionID="416c5c7ae9b5d54d83875cd3c65194e3">
   <xsd:schema xmlns:xsd="http://www.w3.org/2001/XMLSchema" xmlns:xs="http://www.w3.org/2001/XMLSchema" xmlns:p="http://schemas.microsoft.com/office/2006/metadata/properties" xmlns:ns2="126e8a1c-9ea9-435a-ac89-d06c80d62e30" targetNamespace="http://schemas.microsoft.com/office/2006/metadata/properties" ma:root="true" ma:fieldsID="70a237c842677bd850644f8595079f5e" ns2:_="">
     <xsd:import namespace="126e8a1c-9ea9-435a-ac89-d06c80d62e30"/>
@@ -8744,19 +8741,7 @@
 </ct:contentTypeSchema>
 </file>
 
-<file path=customXml/item4.xml><?xml version="1.0" encoding="utf-8"?>
-<b:Sources xmlns:b="http://schemas.openxmlformats.org/officeDocument/2006/bibliography" xmlns="http://schemas.openxmlformats.org/officeDocument/2006/bibliography" SelectedStyle="\APASixthEditionOfficeOnline.xsl" StyleName="APA" Version="6"/>
-</file>
-
 <file path=customXml/itemProps1.xml><?xml version="1.0" encoding="utf-8"?>
-<ds:datastoreItem xmlns:ds="http://schemas.openxmlformats.org/officeDocument/2006/customXml" ds:itemID="{DABAA964-10BA-4DBC-ABF2-CDEAC0FAF7AA}">
-  <ds:schemaRefs>
-    <ds:schemaRef ds:uri="http://schemas.microsoft.com/sharepoint/v3/contenttype/forms"/>
-  </ds:schemaRefs>
-</ds:datastoreItem>
-</file>
-
-<file path=customXml/itemProps2.xml><?xml version="1.0" encoding="utf-8"?>
 <ds:datastoreItem xmlns:ds="http://schemas.openxmlformats.org/officeDocument/2006/customXml" ds:itemID="{5F1783E3-BA1C-4CA3-8E32-C9B378BBED03}">
   <ds:schemaRefs>
     <ds:schemaRef ds:uri="http://schemas.microsoft.com/office/2006/metadata/properties"/>
@@ -8765,7 +8750,23 @@
 </ds:datastoreItem>
 </file>
 
+<file path=customXml/itemProps2.xml><?xml version="1.0" encoding="utf-8"?>
+<ds:datastoreItem xmlns:ds="http://schemas.openxmlformats.org/officeDocument/2006/customXml" ds:itemID="{DABAA964-10BA-4DBC-ABF2-CDEAC0FAF7AA}">
+  <ds:schemaRefs>
+    <ds:schemaRef ds:uri="http://schemas.microsoft.com/sharepoint/v3/contenttype/forms"/>
+  </ds:schemaRefs>
+</ds:datastoreItem>
+</file>
+
 <file path=customXml/itemProps3.xml><?xml version="1.0" encoding="utf-8"?>
+<ds:datastoreItem xmlns:ds="http://schemas.openxmlformats.org/officeDocument/2006/customXml" ds:itemID="{FBD61725-A60E-40F3-AB5D-0E7F797DD77D}">
+  <ds:schemaRefs>
+    <ds:schemaRef ds:uri="http://schemas.openxmlformats.org/officeDocument/2006/bibliography"/>
+  </ds:schemaRefs>
+</ds:datastoreItem>
+</file>
+
+<file path=customXml/itemProps4.xml><?xml version="1.0" encoding="utf-8"?>
 <ds:datastoreItem xmlns:ds="http://schemas.openxmlformats.org/officeDocument/2006/customXml" ds:itemID="{DF0582E6-0C2C-40A6-8E3D-E410E41021C1}">
   <ds:schemaRefs>
     <ds:schemaRef ds:uri="http://schemas.microsoft.com/office/2006/metadata/contentType"/>
@@ -8781,12 +8782,4 @@
     <ds:schemaRef ds:uri="http://schemas.microsoft.com/internal/obd"/>
   </ds:schemaRefs>
 </ds:datastoreItem>
-</file>
-
-<file path=customXml/itemProps4.xml><?xml version="1.0" encoding="utf-8"?>
-<ds:datastoreItem xmlns:ds="http://schemas.openxmlformats.org/officeDocument/2006/customXml" ds:itemID="{FBD61725-A60E-40F3-AB5D-0E7F797DD77D}">
-  <ds:schemaRefs>
-    <ds:schemaRef ds:uri="http://schemas.openxmlformats.org/officeDocument/2006/bibliography"/>
-  </ds:schemaRefs>
-</ds:datastoreItem>
 </file>
</xml_diff>